<commit_message>
Weka Protocol Clean Up
</commit_message>
<xml_diff>
--- a/Data Processing/2 Feature Selection and Model Building/Protocoll - Feature Selection and Model Building.docx
+++ b/Data Processing/2 Feature Selection and Model Building/Protocoll - Feature Selection and Model Building.docx
@@ -30,19 +30,6 @@
     </w:p>
     <w:p>
       <w:pPr>
-        <w:rPr>
-          <w:lang w:val="en-GB"/>
-        </w:rPr>
-      </w:pPr>
-      <w:r>
-        <w:rPr>
-          <w:lang w:val="en-GB"/>
-        </w:rPr>
-        <w:t>TODO SCHRITTE VERVOLLSTÄNDIGEN!</w:t>
-      </w:r>
-    </w:p>
-    <w:p>
-      <w:pPr>
         <w:pStyle w:val="berschrift1"/>
         <w:rPr>
           <w:lang w:val="en-GB"/>
@@ -52,6 +39,56 @@
         <w:rPr>
           <w:lang w:val="en-GB"/>
         </w:rPr>
+        <w:t>Prerequisite</w:t>
+      </w:r>
+    </w:p>
+    <w:p>
+      <w:pPr>
+        <w:pStyle w:val="Listenabsatz"/>
+        <w:numPr>
+          <w:ilvl w:val="0"/>
+          <w:numId w:val="24"/>
+        </w:numPr>
+        <w:rPr>
+          <w:lang w:val="en-GB"/>
+        </w:rPr>
+      </w:pPr>
+      <w:r>
+        <w:rPr>
+          <w:lang w:val="en-GB"/>
+        </w:rPr>
+        <w:t>Weka Version: 3.8.0</w:t>
+      </w:r>
+    </w:p>
+    <w:p>
+      <w:pPr>
+        <w:pStyle w:val="Listenabsatz"/>
+        <w:numPr>
+          <w:ilvl w:val="0"/>
+          <w:numId w:val="24"/>
+        </w:numPr>
+        <w:rPr>
+          <w:lang w:val="en-GB"/>
+        </w:rPr>
+      </w:pPr>
+      <w:r>
+        <w:rPr>
+          <w:lang w:val="en-GB"/>
+        </w:rPr>
+        <w:t>Interruption Data Set with Normalized Features</w:t>
+      </w:r>
+    </w:p>
+    <w:p>
+      <w:pPr>
+        <w:pStyle w:val="berschrift1"/>
+        <w:rPr>
+          <w:lang w:val="en-GB"/>
+        </w:rPr>
+      </w:pPr>
+      <w:r>
+        <w:rPr>
+          <w:lang w:val="en-GB"/>
+        </w:rPr>
         <w:t>Feature</w:t>
       </w:r>
       <w:r>
@@ -59,6 +96,27 @@
           <w:lang w:val="en-GB"/>
         </w:rPr>
         <w:t xml:space="preserve"> Selection</w:t>
+      </w:r>
+    </w:p>
+    <w:p>
+      <w:pPr>
+        <w:rPr>
+          <w:b/>
+          <w:bCs/>
+          <w:i/>
+          <w:iCs/>
+          <w:lang w:val="en-GB"/>
+        </w:rPr>
+      </w:pPr>
+      <w:r>
+        <w:rPr>
+          <w:b/>
+          <w:bCs/>
+          <w:i/>
+          <w:iCs/>
+          <w:lang w:val="en-GB"/>
+        </w:rPr>
+        <w:t>Open Weka “Explorer”</w:t>
       </w:r>
     </w:p>
     <w:p>
@@ -94,66 +152,129 @@
           <w:ilvl w:val="0"/>
           <w:numId w:val="2"/>
         </w:numPr>
-      </w:pPr>
-      <w:proofErr w:type="spellStart"/>
-      <w:r>
-        <w:t>CFSEval</w:t>
-      </w:r>
-      <w:proofErr w:type="spellEnd"/>
-      <w:r>
-        <w:t xml:space="preserve"> verwenden (Auf ganzem Training Set, da sonst der Merit Score nicht angezeigt wird):</w:t>
-      </w:r>
-    </w:p>
-    <w:p>
-      <w:pPr>
-        <w:rPr>
-          <w:lang w:val="en-GB"/>
-        </w:rPr>
-      </w:pPr>
-      <w:r>
-        <w:t xml:space="preserve">Führt zu 0 Merit. Interpretation: </w:t>
-      </w:r>
-      <w:proofErr w:type="spellStart"/>
-      <w:r>
+        <w:rPr>
+          <w:lang w:val="en-GB"/>
+        </w:rPr>
+      </w:pPr>
+      <w:r>
+        <w:rPr>
+          <w:lang w:val="en-GB"/>
+        </w:rPr>
+        <w:t xml:space="preserve">I used </w:t>
+      </w:r>
+      <w:r>
+        <w:rPr>
+          <w:lang w:val="en-GB"/>
+        </w:rPr>
         <w:t>CfsEvalSubset</w:t>
       </w:r>
-      <w:proofErr w:type="spellEnd"/>
-      <w:r>
-        <w:t xml:space="preserve"> erkennt keine „Korrelation“ (bzw. </w:t>
-      </w:r>
-      <w:r>
-        <w:rPr>
-          <w:lang w:val="en-GB"/>
-        </w:rPr>
-        <w:t xml:space="preserve">„Relatedness“) </w:t>
-      </w:r>
-      <w:proofErr w:type="spellStart"/>
-      <w:r>
-        <w:rPr>
-          <w:lang w:val="en-GB"/>
-        </w:rPr>
-        <w:t>zwischen</w:t>
-      </w:r>
-      <w:proofErr w:type="spellEnd"/>
-      <w:r>
-        <w:rPr>
-          <w:lang w:val="en-GB"/>
-        </w:rPr>
-        <w:t xml:space="preserve"> den Features und der </w:t>
-      </w:r>
-      <w:proofErr w:type="spellStart"/>
-      <w:r>
-        <w:rPr>
-          <w:lang w:val="en-GB"/>
-        </w:rPr>
-        <w:t>Zielvariable</w:t>
-      </w:r>
-      <w:proofErr w:type="spellEnd"/>
-      <w:r>
-        <w:rPr>
-          <w:lang w:val="en-GB"/>
-        </w:rPr>
-        <w:t>.</w:t>
+      <w:r>
+        <w:rPr>
+          <w:lang w:val="en-GB"/>
+        </w:rPr>
+        <w:t xml:space="preserve"> with Cross-Validation.</w:t>
+      </w:r>
+    </w:p>
+    <w:p>
+      <w:pPr>
+        <w:pStyle w:val="Listenabsatz"/>
+        <w:numPr>
+          <w:ilvl w:val="0"/>
+          <w:numId w:val="2"/>
+        </w:numPr>
+        <w:rPr>
+          <w:lang w:val="en-GB"/>
+        </w:rPr>
+      </w:pPr>
+      <w:r>
+        <w:rPr>
+          <w:lang w:val="en-GB"/>
+        </w:rPr>
+        <w:t>This led to unexpected behaviour: Only a single feature was selected.</w:t>
+      </w:r>
+    </w:p>
+    <w:p>
+      <w:pPr>
+        <w:pStyle w:val="Listenabsatz"/>
+        <w:numPr>
+          <w:ilvl w:val="0"/>
+          <w:numId w:val="2"/>
+        </w:numPr>
+        <w:rPr>
+          <w:lang w:val="en-GB"/>
+        </w:rPr>
+      </w:pPr>
+      <w:r>
+        <w:rPr>
+          <w:lang w:val="en-GB"/>
+        </w:rPr>
+        <w:t xml:space="preserve">I reran </w:t>
+      </w:r>
+      <w:r>
+        <w:rPr>
+          <w:lang w:val="en-GB"/>
+        </w:rPr>
+        <w:t>CfsEvalSubset</w:t>
+      </w:r>
+      <w:r>
+        <w:rPr>
+          <w:lang w:val="en-GB"/>
+        </w:rPr>
+        <w:t xml:space="preserve"> on the whole Data Set to be able to inspect the Merit Score</w:t>
+      </w:r>
+    </w:p>
+    <w:p>
+      <w:pPr>
+        <w:pStyle w:val="Listenabsatz"/>
+        <w:numPr>
+          <w:ilvl w:val="1"/>
+          <w:numId w:val="2"/>
+        </w:numPr>
+        <w:rPr>
+          <w:lang w:val="en-GB"/>
+        </w:rPr>
+      </w:pPr>
+      <w:r>
+        <w:rPr>
+          <w:lang w:val="en-GB"/>
+        </w:rPr>
+        <w:t>This led to 0 Merit for the selected features.</w:t>
+      </w:r>
+    </w:p>
+    <w:p>
+      <w:pPr>
+        <w:pStyle w:val="Listenabsatz"/>
+        <w:numPr>
+          <w:ilvl w:val="1"/>
+          <w:numId w:val="2"/>
+        </w:numPr>
+        <w:rPr>
+          <w:lang w:val="en-GB"/>
+        </w:rPr>
+      </w:pPr>
+      <w:r>
+        <w:rPr>
+          <w:lang w:val="en-GB"/>
+        </w:rPr>
+        <w:t xml:space="preserve">Interpretation: </w:t>
+      </w:r>
+      <w:r>
+        <w:rPr>
+          <w:lang w:val="en-GB"/>
+        </w:rPr>
+        <w:t>CfsEvalSubset</w:t>
+      </w:r>
+      <w:r>
+        <w:rPr>
+          <w:lang w:val="en-GB"/>
+        </w:rPr>
+        <w:t xml:space="preserve"> does not d</w:t>
+      </w:r>
+      <w:r>
+        <w:rPr>
+          <w:lang w:val="en-GB"/>
+        </w:rPr>
+        <w:t>etect any “relatedness” between dependent and independent variables</w:t>
       </w:r>
     </w:p>
     <w:p>
@@ -215,38 +336,113 @@
           <w:lang w:val="en-GB"/>
         </w:rPr>
       </w:pPr>
+      <w:r>
+        <w:rPr>
+          <w:lang w:val="en-GB"/>
+        </w:rPr>
+        <w:t>Switching</w:t>
+      </w:r>
+      <w:r>
+        <w:rPr>
+          <w:lang w:val="en-GB"/>
+        </w:rPr>
+        <w:t xml:space="preserve"> </w:t>
+      </w:r>
+      <w:r>
+        <w:rPr>
+          <w:lang w:val="en-GB"/>
+        </w:rPr>
+        <w:t>to</w:t>
+      </w:r>
+      <w:r>
+        <w:rPr>
+          <w:lang w:val="en-GB"/>
+        </w:rPr>
+        <w:t xml:space="preserve"> Wrapper</w:t>
+      </w:r>
+      <w:r>
+        <w:rPr>
+          <w:lang w:val="en-GB"/>
+        </w:rPr>
+        <w:t>-based Feature Selector to reduce feature set for better comparability</w:t>
+      </w:r>
+      <w:r>
+        <w:rPr>
+          <w:lang w:val="en-GB"/>
+        </w:rPr>
+        <w:t>:</w:t>
+      </w:r>
+    </w:p>
+    <w:p>
+      <w:pPr>
+        <w:rPr>
+          <w:lang w:val="en-GB"/>
+        </w:rPr>
+      </w:pPr>
+      <w:r>
+        <w:rPr>
+          <w:b/>
+          <w:lang w:val="en-GB"/>
+        </w:rPr>
+        <w:t>Initial Assumption</w:t>
+      </w:r>
+      <w:r>
+        <w:rPr>
+          <w:lang w:val="en-GB"/>
+        </w:rPr>
+        <w:t xml:space="preserve">: 10s </w:t>
+      </w:r>
+      <w:r>
+        <w:rPr>
+          <w:lang w:val="en-GB"/>
+        </w:rPr>
+        <w:t>Time Windows with</w:t>
+      </w:r>
+      <w:r>
+        <w:rPr>
+          <w:lang w:val="en-GB"/>
+        </w:rPr>
+        <w:t xml:space="preserve"> </w:t>
+      </w:r>
       <w:proofErr w:type="spellStart"/>
       <w:r>
         <w:rPr>
           <w:lang w:val="en-GB"/>
         </w:rPr>
-        <w:t>Ausweichen</w:t>
+        <w:t>NaiveBayes</w:t>
       </w:r>
       <w:proofErr w:type="spellEnd"/>
       <w:r>
         <w:rPr>
           <w:lang w:val="en-GB"/>
         </w:rPr>
-        <w:t xml:space="preserve"> auf Wrapper:</w:t>
-      </w:r>
-    </w:p>
-    <w:p>
-      <w:r>
-        <w:rPr>
-          <w:b/>
-        </w:rPr>
-        <w:t>Annahme</w:t>
-      </w:r>
-      <w:r>
-        <w:t xml:space="preserve">: 10s mit </w:t>
-      </w:r>
-      <w:proofErr w:type="spellStart"/>
-      <w:r>
-        <w:t>NaiveBayes</w:t>
-      </w:r>
-      <w:proofErr w:type="spellEnd"/>
-      <w:r>
-        <w:t xml:space="preserve"> funktionieren am besten. </w:t>
+        <w:t xml:space="preserve"> </w:t>
+      </w:r>
+      <w:r>
+        <w:rPr>
+          <w:lang w:val="en-GB"/>
+        </w:rPr>
+        <w:t xml:space="preserve">achieve best results (Time Windows will be tested </w:t>
+      </w:r>
+      <w:proofErr w:type="gramStart"/>
+      <w:r>
+        <w:rPr>
+          <w:lang w:val="en-GB"/>
+        </w:rPr>
+        <w:t>later on</w:t>
+      </w:r>
+      <w:proofErr w:type="gramEnd"/>
+      <w:r>
+        <w:rPr>
+          <w:lang w:val="en-GB"/>
+        </w:rPr>
+        <w:t>)</w:t>
+      </w:r>
+      <w:r>
+        <w:rPr>
+          <w:lang w:val="en-GB"/>
+        </w:rPr>
+        <w:t xml:space="preserve">. </w:t>
       </w:r>
     </w:p>
     <w:p>
@@ -448,6 +644,7 @@
         <w:rPr>
           <w:lang w:val="en-GB"/>
         </w:rPr>
+        <w:lastRenderedPageBreak/>
         <w:t>mean_</w:t>
       </w:r>
       <w:proofErr w:type="gramStart"/>
@@ -484,6 +681,23 @@
           <w:lang w:val="en-GB"/>
         </w:rPr>
         <w:t>Selection: 5-State</w:t>
+      </w:r>
+    </w:p>
+    <w:p>
+      <w:pPr>
+        <w:rPr>
+          <w:i/>
+          <w:iCs/>
+          <w:lang w:val="en-GB"/>
+        </w:rPr>
+      </w:pPr>
+      <w:r>
+        <w:rPr>
+          <w:i/>
+          <w:iCs/>
+          <w:lang w:val="en-GB"/>
+        </w:rPr>
+        <w:t>**Repeat Steps from 2-State Classification**</w:t>
       </w:r>
     </w:p>
     <w:p>
@@ -491,16 +705,143 @@
         <w:pStyle w:val="Listenabsatz"/>
         <w:numPr>
           <w:ilvl w:val="0"/>
-          <w:numId w:val="5"/>
+          <w:numId w:val="26"/>
         </w:numPr>
-      </w:pPr>
-      <w:proofErr w:type="spellStart"/>
-      <w:r>
-        <w:t>CFSEval</w:t>
-      </w:r>
-      <w:proofErr w:type="spellEnd"/>
-      <w:r>
-        <w:t xml:space="preserve"> verwenden (Auf ganzem Training Set, da sonst der Merit Score nicht angezeigt wird):</w:t>
+        <w:rPr>
+          <w:lang w:val="en-GB"/>
+        </w:rPr>
+      </w:pPr>
+      <w:r>
+        <w:rPr>
+          <w:lang w:val="en-GB"/>
+        </w:rPr>
+        <w:t>I used CfsEvalSubset</w:t>
+      </w:r>
+      <w:r>
+        <w:rPr>
+          <w:lang w:val="en-GB"/>
+        </w:rPr>
+        <w:t xml:space="preserve"> with Cross-Validation.</w:t>
+      </w:r>
+    </w:p>
+    <w:p>
+      <w:pPr>
+        <w:pStyle w:val="Listenabsatz"/>
+        <w:numPr>
+          <w:ilvl w:val="0"/>
+          <w:numId w:val="26"/>
+        </w:numPr>
+        <w:rPr>
+          <w:lang w:val="en-GB"/>
+        </w:rPr>
+      </w:pPr>
+      <w:r>
+        <w:rPr>
+          <w:lang w:val="en-GB"/>
+        </w:rPr>
+        <w:t>This led to unexpected behaviour: Only a single feature was selected.</w:t>
+      </w:r>
+    </w:p>
+    <w:p>
+      <w:pPr>
+        <w:pStyle w:val="Listenabsatz"/>
+        <w:numPr>
+          <w:ilvl w:val="0"/>
+          <w:numId w:val="26"/>
+        </w:numPr>
+        <w:rPr>
+          <w:lang w:val="en-GB"/>
+        </w:rPr>
+      </w:pPr>
+      <w:r>
+        <w:rPr>
+          <w:lang w:val="en-GB"/>
+        </w:rPr>
+        <w:t xml:space="preserve">I reran </w:t>
+      </w:r>
+      <w:r>
+        <w:rPr>
+          <w:lang w:val="en-GB"/>
+        </w:rPr>
+        <w:t>CfsEvalSubset</w:t>
+      </w:r>
+      <w:r>
+        <w:rPr>
+          <w:lang w:val="en-GB"/>
+        </w:rPr>
+        <w:t xml:space="preserve"> on the whole Data Set to be able to inspect the Merit Score</w:t>
+      </w:r>
+    </w:p>
+    <w:p>
+      <w:pPr>
+        <w:pStyle w:val="Listenabsatz"/>
+        <w:numPr>
+          <w:ilvl w:val="1"/>
+          <w:numId w:val="26"/>
+        </w:numPr>
+        <w:rPr>
+          <w:lang w:val="en-GB"/>
+        </w:rPr>
+      </w:pPr>
+      <w:r>
+        <w:rPr>
+          <w:lang w:val="en-GB"/>
+        </w:rPr>
+        <w:t xml:space="preserve">This led to </w:t>
+      </w:r>
+      <w:r>
+        <w:rPr>
+          <w:lang w:val="en-GB"/>
+        </w:rPr>
+        <w:t>0.173</w:t>
+      </w:r>
+      <w:r>
+        <w:rPr>
+          <w:lang w:val="en-GB"/>
+        </w:rPr>
+        <w:t xml:space="preserve"> Merit for the selected features.</w:t>
+      </w:r>
+    </w:p>
+    <w:p>
+      <w:pPr>
+        <w:pStyle w:val="Listenabsatz"/>
+        <w:numPr>
+          <w:ilvl w:val="1"/>
+          <w:numId w:val="26"/>
+        </w:numPr>
+        <w:rPr>
+          <w:lang w:val="en-GB"/>
+        </w:rPr>
+      </w:pPr>
+      <w:r>
+        <w:rPr>
+          <w:lang w:val="en-GB"/>
+        </w:rPr>
+        <w:t xml:space="preserve">Interpretation: </w:t>
+      </w:r>
+      <w:r>
+        <w:rPr>
+          <w:lang w:val="en-GB"/>
+        </w:rPr>
+        <w:t>CfsEvalSubset does not d</w:t>
+      </w:r>
+      <w:r>
+        <w:rPr>
+          <w:lang w:val="en-GB"/>
+        </w:rPr>
+        <w:t xml:space="preserve">etect </w:t>
+      </w:r>
+      <w:r>
+        <w:rPr>
+          <w:lang w:val="en-GB"/>
+        </w:rPr>
+        <w:t>close to no</w:t>
+      </w:r>
+      <w:r>
+        <w:rPr>
+          <w:lang w:val="en-GB"/>
+        </w:rPr>
+        <w:t xml:space="preserve"> “relatedness” between dependent and independent variables</w:t>
       </w:r>
     </w:p>
     <w:p>
@@ -514,7 +855,6 @@
           <w:noProof/>
           <w:lang w:val="en-GB"/>
         </w:rPr>
-        <w:lastRenderedPageBreak/>
         <w:drawing>
           <wp:inline distT="0" distB="0" distL="0" distR="0" wp14:anchorId="426547B1" wp14:editId="427C206D">
             <wp:extent cx="5306165" cy="2114845"/>
@@ -553,77 +893,111 @@
       </w:r>
     </w:p>
     <w:p>
-      <w:r>
-        <w:t>Führt zu 0.173 Merit (Sehr gering) und wählt nur ein Feature aus „</w:t>
-      </w:r>
-      <w:proofErr w:type="spellStart"/>
-      <w:r>
-        <w:t>theta</w:t>
-      </w:r>
-      <w:proofErr w:type="spellEnd"/>
-      <w:r>
-        <w:t>/</w:t>
-      </w:r>
-      <w:proofErr w:type="spellStart"/>
-      <w:r>
-        <w:t>gamma</w:t>
-      </w:r>
-      <w:proofErr w:type="spellEnd"/>
-      <w:r>
-        <w:t xml:space="preserve">“. Interpretation: </w:t>
-      </w:r>
-      <w:proofErr w:type="spellStart"/>
-      <w:r>
-        <w:t>CfsEvalSubset</w:t>
-      </w:r>
-      <w:proofErr w:type="spellEnd"/>
-      <w:r>
-        <w:t xml:space="preserve"> erkennt kaum „Korrelation“ (bzw. „Relatedness“) zwischen den Features und der Zielvariable.</w:t>
-      </w:r>
-    </w:p>
-    <w:p>
       <w:pPr>
         <w:pStyle w:val="Listenabsatz"/>
         <w:numPr>
           <w:ilvl w:val="0"/>
-          <w:numId w:val="5"/>
+          <w:numId w:val="26"/>
         </w:numPr>
         <w:rPr>
           <w:lang w:val="en-GB"/>
         </w:rPr>
       </w:pPr>
+      <w:r>
+        <w:rPr>
+          <w:lang w:val="en-GB"/>
+        </w:rPr>
+        <w:t>Switching</w:t>
+      </w:r>
+      <w:r>
+        <w:rPr>
+          <w:lang w:val="en-GB"/>
+        </w:rPr>
+        <w:t xml:space="preserve"> </w:t>
+      </w:r>
+      <w:r>
+        <w:rPr>
+          <w:lang w:val="en-GB"/>
+        </w:rPr>
+        <w:t>to</w:t>
+      </w:r>
+      <w:r>
+        <w:rPr>
+          <w:lang w:val="en-GB"/>
+        </w:rPr>
+        <w:t xml:space="preserve"> Wrapper</w:t>
+      </w:r>
+      <w:r>
+        <w:rPr>
+          <w:lang w:val="en-GB"/>
+        </w:rPr>
+        <w:t>-based Feature Selector to reduce feature set for better comparability</w:t>
+      </w:r>
+      <w:r>
+        <w:rPr>
+          <w:lang w:val="en-GB"/>
+        </w:rPr>
+        <w:t>:</w:t>
+      </w:r>
+    </w:p>
+    <w:p>
+      <w:pPr>
+        <w:rPr>
+          <w:lang w:val="en-GB"/>
+        </w:rPr>
+      </w:pPr>
+      <w:r>
+        <w:rPr>
+          <w:b/>
+          <w:lang w:val="en-GB"/>
+        </w:rPr>
+        <w:t>Initial Assumption</w:t>
+      </w:r>
+      <w:r>
+        <w:rPr>
+          <w:lang w:val="en-GB"/>
+        </w:rPr>
+        <w:t xml:space="preserve">: 10s Time Windows with </w:t>
+      </w:r>
       <w:proofErr w:type="spellStart"/>
       <w:r>
         <w:rPr>
           <w:lang w:val="en-GB"/>
         </w:rPr>
-        <w:t>Ausweichen</w:t>
+        <w:t>NaiveBayes</w:t>
       </w:r>
       <w:proofErr w:type="spellEnd"/>
       <w:r>
         <w:rPr>
           <w:lang w:val="en-GB"/>
         </w:rPr>
-        <w:t xml:space="preserve"> auf Wrapper:</w:t>
-      </w:r>
-    </w:p>
-    <w:p>
-      <w:r>
-        <w:rPr>
-          <w:b/>
-        </w:rPr>
-        <w:t>Annahme</w:t>
-      </w:r>
-      <w:r>
-        <w:t xml:space="preserve">: 10s mit </w:t>
-      </w:r>
-      <w:proofErr w:type="spellStart"/>
-      <w:r>
-        <w:t>NaiveBayes</w:t>
-      </w:r>
-      <w:proofErr w:type="spellEnd"/>
-      <w:r>
-        <w:t xml:space="preserve"> funktionieren am besten. </w:t>
+        <w:t xml:space="preserve"> </w:t>
+      </w:r>
+      <w:r>
+        <w:rPr>
+          <w:lang w:val="en-GB"/>
+        </w:rPr>
+        <w:t xml:space="preserve">achieve best results (Time Windows will be tested </w:t>
+      </w:r>
+      <w:proofErr w:type="gramStart"/>
+      <w:r>
+        <w:rPr>
+          <w:lang w:val="en-GB"/>
+        </w:rPr>
+        <w:t>later on</w:t>
+      </w:r>
+      <w:proofErr w:type="gramEnd"/>
+      <w:r>
+        <w:rPr>
+          <w:lang w:val="en-GB"/>
+        </w:rPr>
+        <w:t>)</w:t>
+      </w:r>
+      <w:r>
+        <w:rPr>
+          <w:lang w:val="en-GB"/>
+        </w:rPr>
+        <w:t xml:space="preserve">. </w:t>
       </w:r>
     </w:p>
     <w:p>
@@ -813,6 +1187,19 @@
     </w:p>
     <w:p>
       <w:pPr>
+        <w:rPr>
+          <w:lang w:val="en-GB"/>
+        </w:rPr>
+      </w:pPr>
+      <w:r>
+        <w:rPr>
+          <w:lang w:val="en-GB"/>
+        </w:rPr>
+        <w:t>Initial Test of Models using Simple 10-Fold Cross Validation.</w:t>
+      </w:r>
+    </w:p>
+    <w:p>
+      <w:pPr>
         <w:pStyle w:val="berschrift2"/>
         <w:rPr>
           <w:lang w:val="en-GB"/>
@@ -874,21 +1261,20 @@
         <w:rPr>
           <w:lang w:val="en-GB"/>
         </w:rPr>
+        <w:lastRenderedPageBreak/>
         <w:t xml:space="preserve">Performance Naive Bayes: 74,3902% (10-k CV / Seed = </w:t>
       </w:r>
-      <w:proofErr w:type="spellStart"/>
-      <w:r>
-        <w:rPr>
-          <w:lang w:val="en-GB"/>
-        </w:rPr>
-        <w:t>Matrikel</w:t>
-      </w:r>
-      <w:proofErr w:type="spellEnd"/>
-      <w:r>
-        <w:rPr>
-          <w:lang w:val="en-GB"/>
-        </w:rPr>
-        <w:t xml:space="preserve"> Nummer)</w:t>
+      <w:r>
+        <w:rPr>
+          <w:lang w:val="en-GB"/>
+        </w:rPr>
+        <w:t>Matriculation Number:1551574</w:t>
+      </w:r>
+      <w:r>
+        <w:rPr>
+          <w:lang w:val="en-GB"/>
+        </w:rPr>
+        <w:t>)</w:t>
       </w:r>
     </w:p>
     <w:p>
@@ -902,7 +1288,6 @@
           <w:noProof/>
           <w:lang w:val="en-GB"/>
         </w:rPr>
-        <w:lastRenderedPageBreak/>
         <w:drawing>
           <wp:inline distT="0" distB="0" distL="0" distR="0" wp14:anchorId="3AEB3B32" wp14:editId="1DA3EA19">
             <wp:extent cx="4048122" cy="2304288"/>
@@ -1005,19 +1390,17 @@
         </w:rPr>
         <w:t xml:space="preserve">Performance Naive Bayes: 46.3415 % (10-k CV / Seed = </w:t>
       </w:r>
-      <w:proofErr w:type="spellStart"/>
-      <w:r>
-        <w:rPr>
-          <w:lang w:val="en-GB"/>
-        </w:rPr>
-        <w:t>Matrikel</w:t>
-      </w:r>
-      <w:proofErr w:type="spellEnd"/>
-      <w:r>
-        <w:rPr>
-          <w:lang w:val="en-GB"/>
-        </w:rPr>
-        <w:t xml:space="preserve"> Nummer)</w:t>
+      <w:r>
+        <w:rPr>
+          <w:lang w:val="en-GB"/>
+        </w:rPr>
+        <w:t>Matriculation Number:1551574</w:t>
+      </w:r>
+      <w:r>
+        <w:rPr>
+          <w:lang w:val="en-GB"/>
+        </w:rPr>
+        <w:t>)</w:t>
       </w:r>
     </w:p>
     <w:p>
@@ -1557,19 +1940,29 @@
           <w:lang w:val="en-GB"/>
         </w:rPr>
       </w:pPr>
-      <w:proofErr w:type="gramStart"/>
-      <w:r>
-        <w:rPr>
-          <w:lang w:val="en-GB"/>
-        </w:rPr>
-        <w:t>Another possible approach,</w:t>
-      </w:r>
-      <w:proofErr w:type="gramEnd"/>
-      <w:r>
-        <w:rPr>
-          <w:lang w:val="en-GB"/>
-        </w:rPr>
-        <w:t xml:space="preserve"> would have been to build a majority classifier for each cross validation fold as a baseline model and do a (corrected) two-sided T-Test instead.</w:t>
+      <w:r>
+        <w:rPr>
+          <w:lang w:val="en-GB"/>
+        </w:rPr>
+        <w:t>Another possible approach</w:t>
+      </w:r>
+      <w:r>
+        <w:rPr>
+          <w:lang w:val="en-GB"/>
+        </w:rPr>
+        <w:t xml:space="preserve"> would have been to build a majority classifier for each </w:t>
+      </w:r>
+      <w:r>
+        <w:rPr>
+          <w:lang w:val="en-GB"/>
+        </w:rPr>
+        <w:t>cross-validation</w:t>
+      </w:r>
+      <w:r>
+        <w:rPr>
+          <w:lang w:val="en-GB"/>
+        </w:rPr>
+        <w:t xml:space="preserve"> fold as a baseline model and do a (corrected) two-sided T-Test instead.</w:t>
       </w:r>
     </w:p>
     <w:p>
@@ -1800,48 +2193,6 @@
         </w:rPr>
         <w:t>PerParticipantValidation5State.java</w:t>
       </w:r>
-    </w:p>
-    <w:p>
-      <w:pPr>
-        <w:pStyle w:val="berschrift3"/>
-        <w:rPr>
-          <w:lang w:val="en-GB"/>
-        </w:rPr>
-      </w:pPr>
-      <w:r>
-        <w:rPr>
-          <w:lang w:val="en-GB"/>
-        </w:rPr>
-        <w:t>Leave One Subject Out CV Results: 2-State</w:t>
-      </w:r>
-    </w:p>
-    <w:p>
-      <w:pPr>
-        <w:rPr>
-          <w:lang w:val="en-GB"/>
-        </w:rPr>
-      </w:pPr>
-    </w:p>
-    <w:p>
-      <w:pPr>
-        <w:pStyle w:val="berschrift3"/>
-        <w:rPr>
-          <w:lang w:val="en-GB"/>
-        </w:rPr>
-      </w:pPr>
-      <w:r>
-        <w:rPr>
-          <w:lang w:val="en-GB"/>
-        </w:rPr>
-        <w:t>Leave One Subject Out CV Results: 5-State</w:t>
-      </w:r>
-    </w:p>
-    <w:p>
-      <w:pPr>
-        <w:rPr>
-          <w:lang w:val="en-GB"/>
-        </w:rPr>
-      </w:pPr>
     </w:p>
     <w:p>
       <w:pPr>
@@ -2768,88 +3119,86 @@
         <w:rPr>
           <w:lang w:val="en-GB"/>
         </w:rPr>
-        <w:t xml:space="preserve"> attribute selectors, since </w:t>
-      </w:r>
-      <w:proofErr w:type="spellStart"/>
-      <w:r>
-        <w:rPr>
-          <w:lang w:val="en-GB"/>
-        </w:rPr>
-        <w:t>CFSEval</w:t>
-      </w:r>
-      <w:proofErr w:type="spellEnd"/>
-      <w:r>
-        <w:rPr>
-          <w:lang w:val="en-GB"/>
-        </w:rPr>
-        <w:t xml:space="preserve"> does not work on my Data Set. </w:t>
-      </w:r>
-    </w:p>
-    <w:p>
-      <w:pPr>
-        <w:rPr>
-          <w:lang w:val="en-GB"/>
-        </w:rPr>
-      </w:pPr>
-      <w:r>
-        <w:rPr>
+        <w:t xml:space="preserve"> attribute selectors, since CFSEval does not work on my Data Set. </w:t>
+      </w:r>
+    </w:p>
+    <w:p>
+      <w:pPr>
+        <w:rPr>
+          <w:lang w:val="en-GB"/>
+        </w:rPr>
+      </w:pPr>
+      <w:r>
+        <w:rPr>
+          <w:lang w:val="en-GB"/>
+        </w:rPr>
+        <w:t xml:space="preserve">I assume they validated all time windows using </w:t>
+      </w:r>
+      <w:r>
+        <w:rPr>
+          <w:lang w:val="en-GB"/>
+        </w:rPr>
+        <w:t>10 times 10-fold Cross Validation</w:t>
+      </w:r>
+      <w:r>
+        <w:rPr>
+          <w:lang w:val="en-GB"/>
+        </w:rPr>
+        <w:t xml:space="preserve"> since the points for the 10</w:t>
+      </w:r>
+      <w:r>
+        <w:rPr>
+          <w:lang w:val="en-GB"/>
+        </w:rPr>
+        <w:t xml:space="preserve"> seconds</w:t>
+      </w:r>
+      <w:r>
+        <w:rPr>
+          <w:lang w:val="en-GB"/>
+        </w:rPr>
+        <w:t xml:space="preserve"> time window on their comparison graphic match the values in the table from the repeated cross validation.</w:t>
+      </w:r>
+    </w:p>
+    <w:p>
+      <w:pPr>
+        <w:pStyle w:val="berschrift2"/>
+        <w:rPr>
+          <w:lang w:val="en-GB"/>
+        </w:rPr>
+      </w:pPr>
+      <w:r>
+        <w:rPr>
+          <w:lang w:val="en-GB"/>
+        </w:rPr>
+        <w:t>Wrapper Attribute Selection Protocol</w:t>
+      </w:r>
+    </w:p>
+    <w:p>
+      <w:pPr>
+        <w:rPr>
+          <w:lang w:val="en-GB"/>
+        </w:rPr>
+      </w:pPr>
+      <w:r>
+        <w:rPr>
+          <w:lang w:val="en-GB"/>
+        </w:rPr>
+        <w:t>Apply Wrapper-base Feature Selection to each Time Window Data Set.</w:t>
+      </w:r>
+    </w:p>
+    <w:p>
+      <w:pPr>
+        <w:rPr>
+          <w:noProof/>
+          <w:lang w:val="en-GB"/>
+        </w:rPr>
+      </w:pPr>
+      <w:r>
+        <w:rPr>
+          <w:noProof/>
           <w:lang w:val="en-GB"/>
         </w:rPr>
         <w:lastRenderedPageBreak/>
-        <w:t xml:space="preserve">I assume they validated all time windows using </w:t>
-      </w:r>
-      <w:r>
-        <w:rPr>
-          <w:lang w:val="en-GB"/>
-        </w:rPr>
-        <w:t>10 times 10-fold Cross Validation</w:t>
-      </w:r>
-      <w:r>
-        <w:rPr>
-          <w:lang w:val="en-GB"/>
-        </w:rPr>
-        <w:t xml:space="preserve"> since the points for the </w:t>
-      </w:r>
-      <w:proofErr w:type="gramStart"/>
-      <w:r>
-        <w:rPr>
-          <w:lang w:val="en-GB"/>
-        </w:rPr>
-        <w:t>10s time</w:t>
-      </w:r>
-      <w:proofErr w:type="gramEnd"/>
-      <w:r>
-        <w:rPr>
-          <w:lang w:val="en-GB"/>
-        </w:rPr>
-        <w:t xml:space="preserve"> window on their comparison graphic match the values in the table from the repeated cross validation.</w:t>
-      </w:r>
-    </w:p>
-    <w:p>
-      <w:pPr>
-        <w:pStyle w:val="berschrift2"/>
-        <w:rPr>
-          <w:lang w:val="en-GB"/>
-        </w:rPr>
-      </w:pPr>
-      <w:r>
-        <w:rPr>
-          <w:lang w:val="en-GB"/>
-        </w:rPr>
-        <w:t>Wrapper Attribute Selection Protocol</w:t>
-      </w:r>
-    </w:p>
-    <w:p>
-      <w:pPr>
-        <w:rPr>
-          <w:noProof/>
-        </w:rPr>
-      </w:pPr>
-      <w:r>
-        <w:rPr>
-          <w:noProof/>
-          <w:lang w:val="en-GB"/>
-        </w:rPr>
         <w:drawing>
           <wp:inline distT="0" distB="0" distL="0" distR="0" wp14:anchorId="4C25524B" wp14:editId="69D437EB">
             <wp:extent cx="2889504" cy="1956063"/>
@@ -2889,6 +3238,7 @@
       <w:r>
         <w:rPr>
           <w:noProof/>
+          <w:lang w:val="en-GB"/>
         </w:rPr>
         <w:t xml:space="preserve"> </w:t>
       </w:r>
@@ -3134,19 +3484,11 @@
           <w:lang w:val="en-GB"/>
         </w:rPr>
       </w:pPr>
-      <w:proofErr w:type="spellStart"/>
-      <w:r>
-        <w:rPr>
-          <w:lang w:val="en-GB"/>
-        </w:rPr>
-        <w:t>CFSEval</w:t>
-      </w:r>
-      <w:proofErr w:type="spellEnd"/>
-      <w:r>
-        <w:rPr>
-          <w:lang w:val="en-GB"/>
-        </w:rPr>
-        <w:t xml:space="preserve"> (Train Set): (Merit: 0)</w:t>
+      <w:r>
+        <w:rPr>
+          <w:lang w:val="en-GB"/>
+        </w:rPr>
+        <w:t>CFSEval (Train Set): (Merit: 0)</w:t>
       </w:r>
     </w:p>
     <w:p>
@@ -3297,14 +3639,12 @@
           <w:lang w:val="en-GB"/>
         </w:rPr>
       </w:pPr>
-      <w:proofErr w:type="spellStart"/>
       <w:r>
         <w:rPr>
           <w:lang w:val="en-GB"/>
         </w:rPr>
         <w:t>CFSEval</w:t>
       </w:r>
-      <w:proofErr w:type="spellEnd"/>
       <w:r>
         <w:rPr>
           <w:lang w:val="en-GB"/>
@@ -3378,7 +3718,6 @@
         <w:rPr>
           <w:lang w:val="en-GB"/>
         </w:rPr>
-        <w:lastRenderedPageBreak/>
         <w:t>sum_peak_amplitude</w:t>
       </w:r>
       <w:proofErr w:type="spellEnd"/>
@@ -3453,6 +3792,7 @@
         <w:rPr>
           <w:lang w:val="en-GB"/>
         </w:rPr>
+        <w:lastRenderedPageBreak/>
         <w:t>delta/gamma</w:t>
       </w:r>
     </w:p>
@@ -3560,19 +3900,11 @@
           <w:lang w:val="en-GB"/>
         </w:rPr>
       </w:pPr>
-      <w:proofErr w:type="spellStart"/>
-      <w:r>
-        <w:rPr>
-          <w:lang w:val="en-GB"/>
-        </w:rPr>
-        <w:t>CFSEval</w:t>
-      </w:r>
-      <w:proofErr w:type="spellEnd"/>
-      <w:r>
-        <w:rPr>
-          <w:lang w:val="en-GB"/>
-        </w:rPr>
-        <w:t xml:space="preserve"> (Train Set): (Merit: 0)</w:t>
+      <w:r>
+        <w:rPr>
+          <w:lang w:val="en-GB"/>
+        </w:rPr>
+        <w:t>CFSEval (Train Set): (Merit: 0)</w:t>
       </w:r>
     </w:p>
     <w:p>
@@ -3720,19 +4052,11 @@
           <w:lang w:val="en-GB"/>
         </w:rPr>
       </w:pPr>
-      <w:proofErr w:type="spellStart"/>
-      <w:r>
-        <w:rPr>
-          <w:lang w:val="en-GB"/>
-        </w:rPr>
-        <w:t>CFSEval</w:t>
-      </w:r>
-      <w:proofErr w:type="spellEnd"/>
-      <w:r>
-        <w:rPr>
-          <w:lang w:val="en-GB"/>
-        </w:rPr>
-        <w:t xml:space="preserve"> (Train Set): (Merit: 0)</w:t>
+      <w:r>
+        <w:rPr>
+          <w:lang w:val="en-GB"/>
+        </w:rPr>
+        <w:t>CFSEval (Train Set): (Merit: 0)</w:t>
       </w:r>
     </w:p>
     <w:p>
@@ -3898,19 +4222,11 @@
           <w:lang w:val="en-GB"/>
         </w:rPr>
       </w:pPr>
-      <w:proofErr w:type="spellStart"/>
-      <w:r>
-        <w:rPr>
-          <w:lang w:val="en-GB"/>
-        </w:rPr>
-        <w:t>CFSEval</w:t>
-      </w:r>
-      <w:proofErr w:type="spellEnd"/>
-      <w:r>
-        <w:rPr>
-          <w:lang w:val="en-GB"/>
-        </w:rPr>
-        <w:t xml:space="preserve"> (Train Set): (Merit: 0)</w:t>
+      <w:r>
+        <w:rPr>
+          <w:lang w:val="en-GB"/>
+        </w:rPr>
+        <w:t>CFSEval (Train Set): (Merit: 0)</w:t>
       </w:r>
     </w:p>
     <w:p>
@@ -4146,19 +4462,11 @@
           <w:lang w:val="en-GB"/>
         </w:rPr>
       </w:pPr>
-      <w:proofErr w:type="spellStart"/>
-      <w:r>
-        <w:rPr>
-          <w:lang w:val="en-GB"/>
-        </w:rPr>
-        <w:t>CFSEval</w:t>
-      </w:r>
-      <w:proofErr w:type="spellEnd"/>
-      <w:r>
-        <w:rPr>
-          <w:lang w:val="en-GB"/>
-        </w:rPr>
-        <w:t xml:space="preserve"> (Train Set): (Merit: 0)</w:t>
+      <w:r>
+        <w:rPr>
+          <w:lang w:val="en-GB"/>
+        </w:rPr>
+        <w:t>CFSEval (Train Set): (Merit: 0)</w:t>
       </w:r>
     </w:p>
     <w:p>
@@ -4189,7 +4497,6 @@
         <w:rPr>
           <w:lang w:val="en-GB"/>
         </w:rPr>
-        <w:lastRenderedPageBreak/>
         <w:t>delta/alpha</w:t>
       </w:r>
     </w:p>
@@ -4285,6 +4592,7 @@
         <w:rPr>
           <w:lang w:val="en-GB"/>
         </w:rPr>
+        <w:lastRenderedPageBreak/>
         <w:t>max_temp</w:t>
       </w:r>
       <w:proofErr w:type="spellEnd"/>
@@ -4309,19 +4617,11 @@
           <w:lang w:val="en-GB"/>
         </w:rPr>
       </w:pPr>
-      <w:proofErr w:type="spellStart"/>
-      <w:r>
-        <w:rPr>
-          <w:lang w:val="en-GB"/>
-        </w:rPr>
-        <w:t>CFSEval</w:t>
-      </w:r>
-      <w:proofErr w:type="spellEnd"/>
-      <w:r>
-        <w:rPr>
-          <w:lang w:val="en-GB"/>
-        </w:rPr>
-        <w:t xml:space="preserve"> (Train Set): (Merit: </w:t>
+      <w:r>
+        <w:rPr>
+          <w:lang w:val="en-GB"/>
+        </w:rPr>
+        <w:t xml:space="preserve">CFSEval (Train Set): (Merit: </w:t>
       </w:r>
       <w:r>
         <w:rPr>
@@ -4443,19 +4743,11 @@
           <w:lang w:val="en-GB"/>
         </w:rPr>
       </w:pPr>
-      <w:proofErr w:type="spellStart"/>
-      <w:r>
-        <w:rPr>
-          <w:lang w:val="en-GB"/>
-        </w:rPr>
-        <w:t>CFSEval</w:t>
-      </w:r>
-      <w:proofErr w:type="spellEnd"/>
-      <w:r>
-        <w:rPr>
-          <w:lang w:val="en-GB"/>
-        </w:rPr>
-        <w:t xml:space="preserve"> (Train Set): (Merit: 0)</w:t>
+      <w:r>
+        <w:rPr>
+          <w:lang w:val="en-GB"/>
+        </w:rPr>
+        <w:t>CFSEval (Train Set): (Merit: 0)</w:t>
       </w:r>
     </w:p>
     <w:p>
@@ -4641,19 +4933,11 @@
           <w:lang w:val="en-GB"/>
         </w:rPr>
       </w:pPr>
-      <w:proofErr w:type="spellStart"/>
-      <w:r>
-        <w:rPr>
-          <w:lang w:val="en-GB"/>
-        </w:rPr>
-        <w:t>CFSEval</w:t>
-      </w:r>
-      <w:proofErr w:type="spellEnd"/>
-      <w:r>
-        <w:rPr>
-          <w:lang w:val="en-GB"/>
-        </w:rPr>
-        <w:t xml:space="preserve"> (Train Set): (Merit: 0)</w:t>
+      <w:r>
+        <w:rPr>
+          <w:lang w:val="en-GB"/>
+        </w:rPr>
+        <w:t>CFSEval (Train Set): (Merit: 0)</w:t>
       </w:r>
     </w:p>
     <w:p>
@@ -4727,19 +5011,11 @@
           <w:lang w:val="en-GB"/>
         </w:rPr>
       </w:pPr>
-      <w:proofErr w:type="spellStart"/>
-      <w:r>
-        <w:rPr>
-          <w:lang w:val="en-GB"/>
-        </w:rPr>
-        <w:t>CFSEval</w:t>
-      </w:r>
-      <w:proofErr w:type="spellEnd"/>
-      <w:r>
-        <w:rPr>
-          <w:lang w:val="en-GB"/>
-        </w:rPr>
-        <w:t xml:space="preserve"> (Train Set): (Merit: 0)</w:t>
+      <w:r>
+        <w:rPr>
+          <w:lang w:val="en-GB"/>
+        </w:rPr>
+        <w:t>CFSEval (Train Set): (Merit: 0)</w:t>
       </w:r>
     </w:p>
     <w:p>
@@ -4838,19 +5114,11 @@
           <w:lang w:val="en-GB"/>
         </w:rPr>
       </w:pPr>
-      <w:proofErr w:type="spellStart"/>
-      <w:r>
-        <w:rPr>
-          <w:lang w:val="en-GB"/>
-        </w:rPr>
-        <w:t>CFSEval</w:t>
-      </w:r>
-      <w:proofErr w:type="spellEnd"/>
-      <w:r>
-        <w:rPr>
-          <w:lang w:val="en-GB"/>
-        </w:rPr>
-        <w:t xml:space="preserve"> (Train Set): (Merit: 0)</w:t>
+      <w:r>
+        <w:rPr>
+          <w:lang w:val="en-GB"/>
+        </w:rPr>
+        <w:t>CFSEval (Train Set): (Merit: 0)</w:t>
       </w:r>
     </w:p>
     <w:p>
@@ -4899,7 +5167,6 @@
         <w:rPr>
           <w:lang w:val="en-GB"/>
         </w:rPr>
-        <w:lastRenderedPageBreak/>
         <w:t>gamma/beta</w:t>
       </w:r>
     </w:p>
@@ -5000,6 +5267,7 @@
         <w:rPr>
           <w:lang w:val="en-GB"/>
         </w:rPr>
+        <w:lastRenderedPageBreak/>
         <w:t>Attribute Selection 120s 5-State:</w:t>
       </w:r>
     </w:p>
@@ -5009,19 +5277,11 @@
           <w:lang w:val="en-GB"/>
         </w:rPr>
       </w:pPr>
-      <w:proofErr w:type="spellStart"/>
-      <w:r>
-        <w:rPr>
-          <w:lang w:val="en-GB"/>
-        </w:rPr>
-        <w:t>CFSEval</w:t>
-      </w:r>
-      <w:proofErr w:type="spellEnd"/>
-      <w:r>
-        <w:rPr>
-          <w:lang w:val="en-GB"/>
-        </w:rPr>
-        <w:t xml:space="preserve"> (Train Set): (Merit: 0)</w:t>
+      <w:r>
+        <w:rPr>
+          <w:lang w:val="en-GB"/>
+        </w:rPr>
+        <w:t>CFSEval (Train Set): (Merit: 0)</w:t>
       </w:r>
     </w:p>
     <w:p>
@@ -5123,19 +5383,11 @@
           <w:lang w:val="en-GB"/>
         </w:rPr>
       </w:pPr>
-      <w:proofErr w:type="spellStart"/>
-      <w:r>
-        <w:rPr>
-          <w:lang w:val="en-GB"/>
-        </w:rPr>
-        <w:t>CFSEval</w:t>
-      </w:r>
-      <w:proofErr w:type="spellEnd"/>
-      <w:r>
-        <w:rPr>
-          <w:lang w:val="en-GB"/>
-        </w:rPr>
-        <w:t xml:space="preserve"> (Train Set): (Merit: 0)</w:t>
+      <w:r>
+        <w:rPr>
+          <w:lang w:val="en-GB"/>
+        </w:rPr>
+        <w:t>CFSEval (Train Set): (Merit: 0)</w:t>
       </w:r>
     </w:p>
     <w:p>
@@ -5776,6 +6028,7 @@
           <w:noProof/>
           <w:lang w:val="en-GB"/>
         </w:rPr>
+        <w:lastRenderedPageBreak/>
         <w:drawing>
           <wp:inline distT="0" distB="0" distL="0" distR="0" wp14:anchorId="2C411212" wp14:editId="575F0512">
             <wp:extent cx="4324954" cy="2505425"/>
@@ -5960,7 +6213,7 @@
         <w:rFonts w:hint="default"/>
       </w:rPr>
     </w:lvl>
-    <w:lvl w:ilvl="1" w:tplc="0C070019" w:tentative="1">
+    <w:lvl w:ilvl="1" w:tplc="0C070019">
       <w:start w:val="1"/>
       <w:numFmt w:val="lowerLetter"/>
       <w:lvlText w:val="%2."/>
@@ -6503,6 +6756,95 @@
     </w:lvl>
   </w:abstractNum>
   <w:abstractNum w:abstractNumId="7" w15:restartNumberingAfterBreak="0">
+    <w:nsid w:val="18390AFE"/>
+    <w:multiLevelType w:val="hybridMultilevel"/>
+    <w:tmpl w:val="8A20735A"/>
+    <w:lvl w:ilvl="0" w:tplc="FFFFFFFF">
+      <w:start w:val="1"/>
+      <w:numFmt w:val="decimal"/>
+      <w:lvlText w:val="%1."/>
+      <w:lvlJc w:val="left"/>
+      <w:pPr>
+        <w:ind w:left="360" w:hanging="360"/>
+      </w:pPr>
+      <w:rPr>
+        <w:rFonts w:hint="default"/>
+      </w:rPr>
+    </w:lvl>
+    <w:lvl w:ilvl="1" w:tplc="FFFFFFFF">
+      <w:start w:val="1"/>
+      <w:numFmt w:val="lowerLetter"/>
+      <w:lvlText w:val="%2."/>
+      <w:lvlJc w:val="left"/>
+      <w:pPr>
+        <w:ind w:left="1080" w:hanging="360"/>
+      </w:pPr>
+    </w:lvl>
+    <w:lvl w:ilvl="2" w:tplc="FFFFFFFF" w:tentative="1">
+      <w:start w:val="1"/>
+      <w:numFmt w:val="lowerRoman"/>
+      <w:lvlText w:val="%3."/>
+      <w:lvlJc w:val="right"/>
+      <w:pPr>
+        <w:ind w:left="1800" w:hanging="180"/>
+      </w:pPr>
+    </w:lvl>
+    <w:lvl w:ilvl="3" w:tplc="FFFFFFFF" w:tentative="1">
+      <w:start w:val="1"/>
+      <w:numFmt w:val="decimal"/>
+      <w:lvlText w:val="%4."/>
+      <w:lvlJc w:val="left"/>
+      <w:pPr>
+        <w:ind w:left="2520" w:hanging="360"/>
+      </w:pPr>
+    </w:lvl>
+    <w:lvl w:ilvl="4" w:tplc="FFFFFFFF" w:tentative="1">
+      <w:start w:val="1"/>
+      <w:numFmt w:val="lowerLetter"/>
+      <w:lvlText w:val="%5."/>
+      <w:lvlJc w:val="left"/>
+      <w:pPr>
+        <w:ind w:left="3240" w:hanging="360"/>
+      </w:pPr>
+    </w:lvl>
+    <w:lvl w:ilvl="5" w:tplc="FFFFFFFF" w:tentative="1">
+      <w:start w:val="1"/>
+      <w:numFmt w:val="lowerRoman"/>
+      <w:lvlText w:val="%6."/>
+      <w:lvlJc w:val="right"/>
+      <w:pPr>
+        <w:ind w:left="3960" w:hanging="180"/>
+      </w:pPr>
+    </w:lvl>
+    <w:lvl w:ilvl="6" w:tplc="FFFFFFFF" w:tentative="1">
+      <w:start w:val="1"/>
+      <w:numFmt w:val="decimal"/>
+      <w:lvlText w:val="%7."/>
+      <w:lvlJc w:val="left"/>
+      <w:pPr>
+        <w:ind w:left="4680" w:hanging="360"/>
+      </w:pPr>
+    </w:lvl>
+    <w:lvl w:ilvl="7" w:tplc="FFFFFFFF" w:tentative="1">
+      <w:start w:val="1"/>
+      <w:numFmt w:val="lowerLetter"/>
+      <w:lvlText w:val="%8."/>
+      <w:lvlJc w:val="left"/>
+      <w:pPr>
+        <w:ind w:left="5400" w:hanging="360"/>
+      </w:pPr>
+    </w:lvl>
+    <w:lvl w:ilvl="8" w:tplc="FFFFFFFF" w:tentative="1">
+      <w:start w:val="1"/>
+      <w:numFmt w:val="lowerRoman"/>
+      <w:lvlText w:val="%9."/>
+      <w:lvlJc w:val="right"/>
+      <w:pPr>
+        <w:ind w:left="6120" w:hanging="180"/>
+      </w:pPr>
+    </w:lvl>
+  </w:abstractNum>
+  <w:abstractNum w:abstractNumId="8" w15:restartNumberingAfterBreak="0">
     <w:nsid w:val="19311E2A"/>
     <w:multiLevelType w:val="hybridMultilevel"/>
     <w:tmpl w:val="5DA28730"/>
@@ -6591,7 +6933,7 @@
       </w:pPr>
     </w:lvl>
   </w:abstractNum>
-  <w:abstractNum w:abstractNumId="8" w15:restartNumberingAfterBreak="0">
+  <w:abstractNum w:abstractNumId="9" w15:restartNumberingAfterBreak="0">
     <w:nsid w:val="1F6D6363"/>
     <w:multiLevelType w:val="hybridMultilevel"/>
     <w:tmpl w:val="FBCC4AD6"/>
@@ -6680,7 +7022,7 @@
       </w:pPr>
     </w:lvl>
   </w:abstractNum>
-  <w:abstractNum w:abstractNumId="9" w15:restartNumberingAfterBreak="0">
+  <w:abstractNum w:abstractNumId="10" w15:restartNumberingAfterBreak="0">
     <w:nsid w:val="25A25FEA"/>
     <w:multiLevelType w:val="hybridMultilevel"/>
     <w:tmpl w:val="28D0067A"/>
@@ -6769,7 +7111,7 @@
       </w:pPr>
     </w:lvl>
   </w:abstractNum>
-  <w:abstractNum w:abstractNumId="10" w15:restartNumberingAfterBreak="0">
+  <w:abstractNum w:abstractNumId="11" w15:restartNumberingAfterBreak="0">
     <w:nsid w:val="270D457D"/>
     <w:multiLevelType w:val="hybridMultilevel"/>
     <w:tmpl w:val="37728E92"/>
@@ -6858,7 +7200,231 @@
       </w:pPr>
     </w:lvl>
   </w:abstractNum>
-  <w:abstractNum w:abstractNumId="11" w15:restartNumberingAfterBreak="0">
+  <w:abstractNum w:abstractNumId="12" w15:restartNumberingAfterBreak="0">
+    <w:nsid w:val="2DE3124C"/>
+    <w:multiLevelType w:val="hybridMultilevel"/>
+    <w:tmpl w:val="4224AA5C"/>
+    <w:lvl w:ilvl="0" w:tplc="3FE8233C">
+      <w:numFmt w:val="bullet"/>
+      <w:lvlText w:val="-"/>
+      <w:lvlJc w:val="left"/>
+      <w:pPr>
+        <w:ind w:left="720" w:hanging="360"/>
+      </w:pPr>
+      <w:rPr>
+        <w:rFonts w:ascii="Calibri" w:eastAsiaTheme="minorHAnsi" w:hAnsi="Calibri" w:cs="Calibri" w:hint="default"/>
+      </w:rPr>
+    </w:lvl>
+    <w:lvl w:ilvl="1" w:tplc="0C070003" w:tentative="1">
+      <w:start w:val="1"/>
+      <w:numFmt w:val="bullet"/>
+      <w:lvlText w:val="o"/>
+      <w:lvlJc w:val="left"/>
+      <w:pPr>
+        <w:ind w:left="1440" w:hanging="360"/>
+      </w:pPr>
+      <w:rPr>
+        <w:rFonts w:ascii="Courier New" w:hAnsi="Courier New" w:cs="Courier New" w:hint="default"/>
+      </w:rPr>
+    </w:lvl>
+    <w:lvl w:ilvl="2" w:tplc="0C070005" w:tentative="1">
+      <w:start w:val="1"/>
+      <w:numFmt w:val="bullet"/>
+      <w:lvlText w:val=""/>
+      <w:lvlJc w:val="left"/>
+      <w:pPr>
+        <w:ind w:left="2160" w:hanging="360"/>
+      </w:pPr>
+      <w:rPr>
+        <w:rFonts w:ascii="Wingdings" w:hAnsi="Wingdings" w:hint="default"/>
+      </w:rPr>
+    </w:lvl>
+    <w:lvl w:ilvl="3" w:tplc="0C070001" w:tentative="1">
+      <w:start w:val="1"/>
+      <w:numFmt w:val="bullet"/>
+      <w:lvlText w:val=""/>
+      <w:lvlJc w:val="left"/>
+      <w:pPr>
+        <w:ind w:left="2880" w:hanging="360"/>
+      </w:pPr>
+      <w:rPr>
+        <w:rFonts w:ascii="Symbol" w:hAnsi="Symbol" w:hint="default"/>
+      </w:rPr>
+    </w:lvl>
+    <w:lvl w:ilvl="4" w:tplc="0C070003" w:tentative="1">
+      <w:start w:val="1"/>
+      <w:numFmt w:val="bullet"/>
+      <w:lvlText w:val="o"/>
+      <w:lvlJc w:val="left"/>
+      <w:pPr>
+        <w:ind w:left="3600" w:hanging="360"/>
+      </w:pPr>
+      <w:rPr>
+        <w:rFonts w:ascii="Courier New" w:hAnsi="Courier New" w:cs="Courier New" w:hint="default"/>
+      </w:rPr>
+    </w:lvl>
+    <w:lvl w:ilvl="5" w:tplc="0C070005" w:tentative="1">
+      <w:start w:val="1"/>
+      <w:numFmt w:val="bullet"/>
+      <w:lvlText w:val=""/>
+      <w:lvlJc w:val="left"/>
+      <w:pPr>
+        <w:ind w:left="4320" w:hanging="360"/>
+      </w:pPr>
+      <w:rPr>
+        <w:rFonts w:ascii="Wingdings" w:hAnsi="Wingdings" w:hint="default"/>
+      </w:rPr>
+    </w:lvl>
+    <w:lvl w:ilvl="6" w:tplc="0C070001" w:tentative="1">
+      <w:start w:val="1"/>
+      <w:numFmt w:val="bullet"/>
+      <w:lvlText w:val=""/>
+      <w:lvlJc w:val="left"/>
+      <w:pPr>
+        <w:ind w:left="5040" w:hanging="360"/>
+      </w:pPr>
+      <w:rPr>
+        <w:rFonts w:ascii="Symbol" w:hAnsi="Symbol" w:hint="default"/>
+      </w:rPr>
+    </w:lvl>
+    <w:lvl w:ilvl="7" w:tplc="0C070003" w:tentative="1">
+      <w:start w:val="1"/>
+      <w:numFmt w:val="bullet"/>
+      <w:lvlText w:val="o"/>
+      <w:lvlJc w:val="left"/>
+      <w:pPr>
+        <w:ind w:left="5760" w:hanging="360"/>
+      </w:pPr>
+      <w:rPr>
+        <w:rFonts w:ascii="Courier New" w:hAnsi="Courier New" w:cs="Courier New" w:hint="default"/>
+      </w:rPr>
+    </w:lvl>
+    <w:lvl w:ilvl="8" w:tplc="0C070005" w:tentative="1">
+      <w:start w:val="1"/>
+      <w:numFmt w:val="bullet"/>
+      <w:lvlText w:val=""/>
+      <w:lvlJc w:val="left"/>
+      <w:pPr>
+        <w:ind w:left="6480" w:hanging="360"/>
+      </w:pPr>
+      <w:rPr>
+        <w:rFonts w:ascii="Wingdings" w:hAnsi="Wingdings" w:hint="default"/>
+      </w:rPr>
+    </w:lvl>
+  </w:abstractNum>
+  <w:abstractNum w:abstractNumId="13" w15:restartNumberingAfterBreak="0">
+    <w:nsid w:val="2E2277AB"/>
+    <w:multiLevelType w:val="hybridMultilevel"/>
+    <w:tmpl w:val="4D66CC20"/>
+    <w:lvl w:ilvl="0" w:tplc="3FE8233C">
+      <w:numFmt w:val="bullet"/>
+      <w:lvlText w:val="-"/>
+      <w:lvlJc w:val="left"/>
+      <w:pPr>
+        <w:ind w:left="720" w:hanging="360"/>
+      </w:pPr>
+      <w:rPr>
+        <w:rFonts w:ascii="Calibri" w:eastAsiaTheme="minorHAnsi" w:hAnsi="Calibri" w:cs="Calibri" w:hint="default"/>
+      </w:rPr>
+    </w:lvl>
+    <w:lvl w:ilvl="1" w:tplc="0C070003" w:tentative="1">
+      <w:start w:val="1"/>
+      <w:numFmt w:val="bullet"/>
+      <w:lvlText w:val="o"/>
+      <w:lvlJc w:val="left"/>
+      <w:pPr>
+        <w:ind w:left="1440" w:hanging="360"/>
+      </w:pPr>
+      <w:rPr>
+        <w:rFonts w:ascii="Courier New" w:hAnsi="Courier New" w:cs="Courier New" w:hint="default"/>
+      </w:rPr>
+    </w:lvl>
+    <w:lvl w:ilvl="2" w:tplc="0C070005" w:tentative="1">
+      <w:start w:val="1"/>
+      <w:numFmt w:val="bullet"/>
+      <w:lvlText w:val=""/>
+      <w:lvlJc w:val="left"/>
+      <w:pPr>
+        <w:ind w:left="2160" w:hanging="360"/>
+      </w:pPr>
+      <w:rPr>
+        <w:rFonts w:ascii="Wingdings" w:hAnsi="Wingdings" w:hint="default"/>
+      </w:rPr>
+    </w:lvl>
+    <w:lvl w:ilvl="3" w:tplc="0C070001" w:tentative="1">
+      <w:start w:val="1"/>
+      <w:numFmt w:val="bullet"/>
+      <w:lvlText w:val=""/>
+      <w:lvlJc w:val="left"/>
+      <w:pPr>
+        <w:ind w:left="2880" w:hanging="360"/>
+      </w:pPr>
+      <w:rPr>
+        <w:rFonts w:ascii="Symbol" w:hAnsi="Symbol" w:hint="default"/>
+      </w:rPr>
+    </w:lvl>
+    <w:lvl w:ilvl="4" w:tplc="0C070003" w:tentative="1">
+      <w:start w:val="1"/>
+      <w:numFmt w:val="bullet"/>
+      <w:lvlText w:val="o"/>
+      <w:lvlJc w:val="left"/>
+      <w:pPr>
+        <w:ind w:left="3600" w:hanging="360"/>
+      </w:pPr>
+      <w:rPr>
+        <w:rFonts w:ascii="Courier New" w:hAnsi="Courier New" w:cs="Courier New" w:hint="default"/>
+      </w:rPr>
+    </w:lvl>
+    <w:lvl w:ilvl="5" w:tplc="0C070005" w:tentative="1">
+      <w:start w:val="1"/>
+      <w:numFmt w:val="bullet"/>
+      <w:lvlText w:val=""/>
+      <w:lvlJc w:val="left"/>
+      <w:pPr>
+        <w:ind w:left="4320" w:hanging="360"/>
+      </w:pPr>
+      <w:rPr>
+        <w:rFonts w:ascii="Wingdings" w:hAnsi="Wingdings" w:hint="default"/>
+      </w:rPr>
+    </w:lvl>
+    <w:lvl w:ilvl="6" w:tplc="0C070001" w:tentative="1">
+      <w:start w:val="1"/>
+      <w:numFmt w:val="bullet"/>
+      <w:lvlText w:val=""/>
+      <w:lvlJc w:val="left"/>
+      <w:pPr>
+        <w:ind w:left="5040" w:hanging="360"/>
+      </w:pPr>
+      <w:rPr>
+        <w:rFonts w:ascii="Symbol" w:hAnsi="Symbol" w:hint="default"/>
+      </w:rPr>
+    </w:lvl>
+    <w:lvl w:ilvl="7" w:tplc="0C070003" w:tentative="1">
+      <w:start w:val="1"/>
+      <w:numFmt w:val="bullet"/>
+      <w:lvlText w:val="o"/>
+      <w:lvlJc w:val="left"/>
+      <w:pPr>
+        <w:ind w:left="5760" w:hanging="360"/>
+      </w:pPr>
+      <w:rPr>
+        <w:rFonts w:ascii="Courier New" w:hAnsi="Courier New" w:cs="Courier New" w:hint="default"/>
+      </w:rPr>
+    </w:lvl>
+    <w:lvl w:ilvl="8" w:tplc="0C070005" w:tentative="1">
+      <w:start w:val="1"/>
+      <w:numFmt w:val="bullet"/>
+      <w:lvlText w:val=""/>
+      <w:lvlJc w:val="left"/>
+      <w:pPr>
+        <w:ind w:left="6480" w:hanging="360"/>
+      </w:pPr>
+      <w:rPr>
+        <w:rFonts w:ascii="Wingdings" w:hAnsi="Wingdings" w:hint="default"/>
+      </w:rPr>
+    </w:lvl>
+  </w:abstractNum>
+  <w:abstractNum w:abstractNumId="14" w15:restartNumberingAfterBreak="0">
     <w:nsid w:val="31CA5548"/>
     <w:multiLevelType w:val="hybridMultilevel"/>
     <w:tmpl w:val="291A1A82"/>
@@ -6947,7 +7513,7 @@
       </w:pPr>
     </w:lvl>
   </w:abstractNum>
-  <w:abstractNum w:abstractNumId="12" w15:restartNumberingAfterBreak="0">
+  <w:abstractNum w:abstractNumId="15" w15:restartNumberingAfterBreak="0">
     <w:nsid w:val="33DA69BE"/>
     <w:multiLevelType w:val="hybridMultilevel"/>
     <w:tmpl w:val="4ADEA4E8"/>
@@ -7036,7 +7602,7 @@
       </w:pPr>
     </w:lvl>
   </w:abstractNum>
-  <w:abstractNum w:abstractNumId="13" w15:restartNumberingAfterBreak="0">
+  <w:abstractNum w:abstractNumId="16" w15:restartNumberingAfterBreak="0">
     <w:nsid w:val="34B11728"/>
     <w:multiLevelType w:val="hybridMultilevel"/>
     <w:tmpl w:val="8A20735A"/>
@@ -7125,7 +7691,7 @@
       </w:pPr>
     </w:lvl>
   </w:abstractNum>
-  <w:abstractNum w:abstractNumId="14" w15:restartNumberingAfterBreak="0">
+  <w:abstractNum w:abstractNumId="17" w15:restartNumberingAfterBreak="0">
     <w:nsid w:val="368726D7"/>
     <w:multiLevelType w:val="hybridMultilevel"/>
     <w:tmpl w:val="B2EECF1C"/>
@@ -7214,7 +7780,7 @@
       </w:pPr>
     </w:lvl>
   </w:abstractNum>
-  <w:abstractNum w:abstractNumId="15" w15:restartNumberingAfterBreak="0">
+  <w:abstractNum w:abstractNumId="18" w15:restartNumberingAfterBreak="0">
     <w:nsid w:val="435256E6"/>
     <w:multiLevelType w:val="hybridMultilevel"/>
     <w:tmpl w:val="291A1A82"/>
@@ -7303,7 +7869,7 @@
       </w:pPr>
     </w:lvl>
   </w:abstractNum>
-  <w:abstractNum w:abstractNumId="16" w15:restartNumberingAfterBreak="0">
+  <w:abstractNum w:abstractNumId="19" w15:restartNumberingAfterBreak="0">
     <w:nsid w:val="46347B60"/>
     <w:multiLevelType w:val="hybridMultilevel"/>
     <w:tmpl w:val="291A1A82"/>
@@ -7392,7 +7958,7 @@
       </w:pPr>
     </w:lvl>
   </w:abstractNum>
-  <w:abstractNum w:abstractNumId="17" w15:restartNumberingAfterBreak="0">
+  <w:abstractNum w:abstractNumId="20" w15:restartNumberingAfterBreak="0">
     <w:nsid w:val="473D2C54"/>
     <w:multiLevelType w:val="hybridMultilevel"/>
     <w:tmpl w:val="291A1A82"/>
@@ -7481,7 +8047,7 @@
       </w:pPr>
     </w:lvl>
   </w:abstractNum>
-  <w:abstractNum w:abstractNumId="18" w15:restartNumberingAfterBreak="0">
+  <w:abstractNum w:abstractNumId="21" w15:restartNumberingAfterBreak="0">
     <w:nsid w:val="50422FD3"/>
     <w:multiLevelType w:val="hybridMultilevel"/>
     <w:tmpl w:val="E3305A7C"/>
@@ -7570,7 +8136,7 @@
       </w:pPr>
     </w:lvl>
   </w:abstractNum>
-  <w:abstractNum w:abstractNumId="19" w15:restartNumberingAfterBreak="0">
+  <w:abstractNum w:abstractNumId="22" w15:restartNumberingAfterBreak="0">
     <w:nsid w:val="55B132B9"/>
     <w:multiLevelType w:val="hybridMultilevel"/>
     <w:tmpl w:val="291A1A82"/>
@@ -7659,7 +8225,7 @@
       </w:pPr>
     </w:lvl>
   </w:abstractNum>
-  <w:abstractNum w:abstractNumId="20" w15:restartNumberingAfterBreak="0">
+  <w:abstractNum w:abstractNumId="23" w15:restartNumberingAfterBreak="0">
     <w:nsid w:val="569E2D6C"/>
     <w:multiLevelType w:val="hybridMultilevel"/>
     <w:tmpl w:val="291A1A82"/>
@@ -7748,7 +8314,7 @@
       </w:pPr>
     </w:lvl>
   </w:abstractNum>
-  <w:abstractNum w:abstractNumId="21" w15:restartNumberingAfterBreak="0">
+  <w:abstractNum w:abstractNumId="24" w15:restartNumberingAfterBreak="0">
     <w:nsid w:val="64833F73"/>
     <w:multiLevelType w:val="hybridMultilevel"/>
     <w:tmpl w:val="291A1A82"/>
@@ -7837,7 +8403,7 @@
       </w:pPr>
     </w:lvl>
   </w:abstractNum>
-  <w:abstractNum w:abstractNumId="22" w15:restartNumberingAfterBreak="0">
+  <w:abstractNum w:abstractNumId="25" w15:restartNumberingAfterBreak="0">
     <w:nsid w:val="7A153D8C"/>
     <w:multiLevelType w:val="hybridMultilevel"/>
     <w:tmpl w:val="41E2D690"/>
@@ -7936,64 +8502,73 @@
     <w:abstractNumId w:val="4"/>
   </w:num>
   <w:num w:numId="4" w16cid:durableId="607737485">
-    <w:abstractNumId w:val="9"/>
+    <w:abstractNumId w:val="10"/>
   </w:num>
   <w:num w:numId="5" w16cid:durableId="220991313">
-    <w:abstractNumId w:val="13"/>
+    <w:abstractNumId w:val="16"/>
   </w:num>
   <w:num w:numId="6" w16cid:durableId="1998418380">
-    <w:abstractNumId w:val="8"/>
+    <w:abstractNumId w:val="9"/>
   </w:num>
   <w:num w:numId="7" w16cid:durableId="1308899737">
     <w:abstractNumId w:val="6"/>
   </w:num>
   <w:num w:numId="8" w16cid:durableId="1201045141">
-    <w:abstractNumId w:val="18"/>
+    <w:abstractNumId w:val="21"/>
   </w:num>
   <w:num w:numId="9" w16cid:durableId="1745908063">
     <w:abstractNumId w:val="2"/>
   </w:num>
   <w:num w:numId="10" w16cid:durableId="922303965">
-    <w:abstractNumId w:val="21"/>
+    <w:abstractNumId w:val="24"/>
   </w:num>
   <w:num w:numId="11" w16cid:durableId="1029144551">
-    <w:abstractNumId w:val="17"/>
+    <w:abstractNumId w:val="20"/>
   </w:num>
   <w:num w:numId="12" w16cid:durableId="1218860359">
-    <w:abstractNumId w:val="20"/>
+    <w:abstractNumId w:val="23"/>
   </w:num>
   <w:num w:numId="13" w16cid:durableId="689647078">
     <w:abstractNumId w:val="3"/>
   </w:num>
   <w:num w:numId="14" w16cid:durableId="1828940245">
-    <w:abstractNumId w:val="11"/>
+    <w:abstractNumId w:val="14"/>
   </w:num>
   <w:num w:numId="15" w16cid:durableId="1578789059">
-    <w:abstractNumId w:val="16"/>
+    <w:abstractNumId w:val="19"/>
   </w:num>
   <w:num w:numId="16" w16cid:durableId="441262003">
-    <w:abstractNumId w:val="19"/>
+    <w:abstractNumId w:val="22"/>
   </w:num>
   <w:num w:numId="17" w16cid:durableId="12613904">
-    <w:abstractNumId w:val="12"/>
+    <w:abstractNumId w:val="15"/>
   </w:num>
   <w:num w:numId="18" w16cid:durableId="2137478470">
-    <w:abstractNumId w:val="15"/>
+    <w:abstractNumId w:val="18"/>
   </w:num>
   <w:num w:numId="19" w16cid:durableId="779689205">
-    <w:abstractNumId w:val="10"/>
+    <w:abstractNumId w:val="11"/>
   </w:num>
   <w:num w:numId="20" w16cid:durableId="435440627">
     <w:abstractNumId w:val="5"/>
   </w:num>
   <w:num w:numId="21" w16cid:durableId="46807062">
-    <w:abstractNumId w:val="14"/>
+    <w:abstractNumId w:val="17"/>
   </w:num>
   <w:num w:numId="22" w16cid:durableId="1921868740">
-    <w:abstractNumId w:val="7"/>
+    <w:abstractNumId w:val="8"/>
   </w:num>
   <w:num w:numId="23" w16cid:durableId="540557019">
-    <w:abstractNumId w:val="22"/>
+    <w:abstractNumId w:val="25"/>
+  </w:num>
+  <w:num w:numId="24" w16cid:durableId="465928014">
+    <w:abstractNumId w:val="12"/>
+  </w:num>
+  <w:num w:numId="25" w16cid:durableId="706415507">
+    <w:abstractNumId w:val="13"/>
+  </w:num>
+  <w:num w:numId="26" w16cid:durableId="1400976882">
+    <w:abstractNumId w:val="7"/>
   </w:num>
 </w:numbering>
 </file>

</xml_diff>